<commit_message>
feat(dataset): expand training dataset to improve model generalization
</commit_message>
<xml_diff>
--- a/Dataset/describe_simulated_data.docx
+++ b/Dataset/describe_simulated_data.docx
@@ -16,6 +16,25 @@
           <w:lang w:val="vi-VN"/>
         </w:rPr>
         <w:t xml:space="preserve"> tả dữ liệu</w:t>
+      </w:r>
+    </w:p>
+    <w:p>
+      <w:pPr>
+        <w:rPr>
+          <w:lang w:val="vi-VN"/>
+        </w:rPr>
+      </w:pPr>
+      <w:r>
+        <w:rPr>
+          <w:lang w:val="vi-VN"/>
+        </w:rPr>
+        <w:t xml:space="preserve">API key: </w:t>
+      </w:r>
+      <w:r>
+        <w:rPr>
+          <w:lang w:val="vi-VN"/>
+        </w:rPr>
+        <w:t>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</w:t>
       </w:r>
     </w:p>
     <w:p>
@@ -2025,6 +2044,7 @@
   <w:style w:type="character" w:default="1" w:styleId="DefaultParagraphFont">
     <w:name w:val="Default Paragraph Font"/>
     <w:uiPriority w:val="1"/>
+    <w:semiHidden/>
     <w:unhideWhenUsed/>
   </w:style>
   <w:style w:type="table" w:default="1" w:styleId="TableNormal">

</xml_diff>

<commit_message>
updates slide and reports
</commit_message>
<xml_diff>
--- a/Dataset/describe_simulated_data.docx
+++ b/Dataset/describe_simulated_data.docx
@@ -16,25 +16,6 @@
           <w:lang w:val="vi-VN"/>
         </w:rPr>
         <w:t xml:space="preserve"> tả dữ liệu</w:t>
-      </w:r>
-    </w:p>
-    <w:p>
-      <w:pPr>
-        <w:rPr>
-          <w:lang w:val="vi-VN"/>
-        </w:rPr>
-      </w:pPr>
-      <w:r>
-        <w:rPr>
-          <w:lang w:val="vi-VN"/>
-        </w:rPr>
-        <w:t xml:space="preserve">API key: </w:t>
-      </w:r>
-      <w:r>
-        <w:rPr>
-          <w:lang w:val="vi-VN"/>
-        </w:rPr>
-        <w:t>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</w:t>
       </w:r>
     </w:p>
     <w:p>

</xml_diff>